<commit_message>
Telos Governance Docs Upload
</commit_message>
<xml_diff>
--- a/agreement/Telos_Blockchain_Network_Arbitration_Rules_and_Procedures_Chinese.docx
+++ b/agreement/Telos_Blockchain_Network_Arbitration_Rules_and_Procedures_Chinese.docx
@@ -6712,89 +6712,158 @@
     <w:p/>
     <w:p/>
     <w:p/>
-    <w:p>
+    <w:p/>
+    <w:p>
+      <w:pPr>
+        <w:spacing w:line="276" w:lineRule="auto"/>
+        <w:rPr>
+          <w:sz w:val="22"/>
+        </w:rPr>
+      </w:pPr>
+      <w:r>
+        <w:rPr>
+          <w:sz w:val="22"/>
+        </w:rPr>
+        <w:t xml:space="preserve">Telos贡献群组于2018年10月12日采用 </w:t>
+      </w:r>
+      <w:r>
+        <w:rPr>
+          <w:sz w:val="22"/>
+        </w:rPr>
+        <w:tab/>
+        <w:t>投票</w:t>
+      </w:r>
+      <w:r>
+        <w:rPr>
+          <w:rFonts w:hint="eastAsia"/>
+          <w:sz w:val="22"/>
+        </w:rPr>
+        <w:t>结果</w:t>
+      </w:r>
+      <w:r>
+        <w:rPr>
+          <w:sz w:val="22"/>
+        </w:rPr>
+        <w:t>：</w:t>
+      </w:r>
+      <w:r>
+        <w:rPr>
+          <w:rFonts w:hint="eastAsia"/>
+          <w:sz w:val="22"/>
+        </w:rPr>
+        <w:t>赞成</w:t>
+      </w:r>
+      <w:r>
+        <w:rPr>
+          <w:sz w:val="22"/>
+        </w:rPr>
+        <w:t xml:space="preserve"> - 26，</w:t>
+      </w:r>
+      <w:r>
+        <w:rPr>
+          <w:rFonts w:hint="eastAsia"/>
+          <w:sz w:val="22"/>
+        </w:rPr>
+        <w:t>反对</w:t>
+      </w:r>
+      <w:r>
+        <w:rPr>
+          <w:sz w:val="22"/>
+        </w:rPr>
+        <w:t xml:space="preserve"> - 0，弃权 - 0</w:t>
+      </w:r>
+    </w:p>
+    <w:p>
+      <w:pPr>
+        <w:rPr>
+          <w:color w:val="24292E"/>
+        </w:rPr>
+      </w:pPr>
+    </w:p>
+    <w:p>
+      <w:pPr>
+        <w:rPr>
+          <w:color w:val="24292E"/>
+        </w:rPr>
+      </w:pPr>
+      <w:r>
+        <w:rPr>
+          <w:color w:val="24292E"/>
+        </w:rPr>
+        <w:t>由Telos贡献群组修订 - 2018年10月26日16:00 UTC</w:t>
+      </w:r>
+    </w:p>
+    <w:p>
+      <w:pPr>
+        <w:rPr>
+          <w:color w:val="24292E"/>
+        </w:rPr>
+      </w:pPr>
+    </w:p>
+    <w:p>
+      <w:r>
+        <w:rPr>
+          <w:rFonts w:hint="eastAsia"/>
+        </w:rPr>
+        <w:t>---</w:t>
+      </w:r>
+    </w:p>
+    <w:p>
+      <w:r>
+        <w:rPr>
+          <w:rFonts w:hint="eastAsia"/>
+        </w:rPr>
+        <w:t>Telos Canton 同意并严格遵守本协议。</w:t>
+      </w:r>
+    </w:p>
+    <w:p>
+      <w:r>
+        <w:rPr>
+          <w:rFonts w:hint="eastAsia"/>
+        </w:rPr>
+        <w:t>Telos Canton 创始人</w:t>
+      </w:r>
+      <w:r>
+        <w:rPr>
+          <w:rFonts w:hint="eastAsia"/>
+        </w:rPr>
+        <w:t>：</w:t>
+      </w:r>
+    </w:p>
+    <w:p>
+      <w:r>
+        <w:rPr>
+          <w:rFonts w:hint="eastAsia"/>
+        </w:rPr>
+        <w:t>中文名：杨建锋</w:t>
+      </w:r>
+    </w:p>
+    <w:p>
+      <w:r>
+        <w:rPr>
+          <w:rFonts w:hint="eastAsia"/>
+        </w:rPr>
+        <w:t>汉语拼音名：Yang Jianfeng</w:t>
+      </w:r>
+    </w:p>
+    <w:p>
+      <w:r>
+        <w:rPr>
+          <w:rFonts w:hint="eastAsia"/>
+        </w:rPr>
+        <w:t>英文名+粤语拼音姓：Fieldy Yeung</w:t>
+      </w:r>
+    </w:p>
+    <w:p/>
+    <w:p>
+      <w:r>
+        <w:rPr>
+          <w:rFonts w:hint="eastAsia"/>
+        </w:rPr>
+        <w:t>签名：</w:t>
+      </w:r>
       <w:bookmarkStart w:id="4" w:name="_GoBack"/>
       <w:bookmarkEnd w:id="4"/>
-    </w:p>
-    <w:p>
-      <w:pPr>
-        <w:spacing w:line="276" w:lineRule="auto"/>
-        <w:rPr>
-          <w:sz w:val="22"/>
-        </w:rPr>
-      </w:pPr>
-      <w:r>
-        <w:rPr>
-          <w:sz w:val="22"/>
-        </w:rPr>
-        <w:t xml:space="preserve">Telos贡献群组于2018年10月12日采用 </w:t>
-      </w:r>
-      <w:r>
-        <w:rPr>
-          <w:sz w:val="22"/>
-        </w:rPr>
-        <w:tab/>
-        <w:t>投票</w:t>
-      </w:r>
-      <w:r>
-        <w:rPr>
-          <w:rFonts w:hint="eastAsia"/>
-          <w:sz w:val="22"/>
-        </w:rPr>
-        <w:t>结果</w:t>
-      </w:r>
-      <w:r>
-        <w:rPr>
-          <w:sz w:val="22"/>
-        </w:rPr>
-        <w:t>：</w:t>
-      </w:r>
-      <w:r>
-        <w:rPr>
-          <w:rFonts w:hint="eastAsia"/>
-          <w:sz w:val="22"/>
-        </w:rPr>
-        <w:t>赞成</w:t>
-      </w:r>
-      <w:r>
-        <w:rPr>
-          <w:sz w:val="22"/>
-        </w:rPr>
-        <w:t xml:space="preserve"> - 26，</w:t>
-      </w:r>
-      <w:r>
-        <w:rPr>
-          <w:rFonts w:hint="eastAsia"/>
-          <w:sz w:val="22"/>
-        </w:rPr>
-        <w:t>反对</w:t>
-      </w:r>
-      <w:r>
-        <w:rPr>
-          <w:sz w:val="22"/>
-        </w:rPr>
-        <w:t xml:space="preserve"> - 0，弃权 - 0</w:t>
-      </w:r>
-    </w:p>
-    <w:p>
-      <w:pPr>
-        <w:rPr>
-          <w:color w:val="24292E"/>
-        </w:rPr>
-      </w:pPr>
-    </w:p>
-    <w:p>
-      <w:pPr>
-        <w:rPr>
-          <w:sz w:val="22"/>
-        </w:rPr>
-      </w:pPr>
-      <w:r>
-        <w:rPr>
-          <w:color w:val="24292E"/>
-        </w:rPr>
-        <w:t>由Telos贡献群组修订 - 2018年10月26日16:00 UTC</w:t>
-      </w:r>
     </w:p>
     <w:sectPr>
       <w:footerReference w:type="default" r:id="rId7"/>
@@ -7774,6 +7843,70 @@
       <w:szCs w:val="20"/>
     </w:rPr>
   </w:style>
+  <w:style w:type="paragraph" w:styleId="ad">
+    <w:name w:val="header"/>
+    <w:basedOn w:val="a"/>
+    <w:link w:val="ae"/>
+    <w:uiPriority w:val="99"/>
+    <w:unhideWhenUsed/>
+    <w:rsid w:val="008B2487"/>
+    <w:pPr>
+      <w:pBdr>
+        <w:bottom w:val="single" w:sz="6" w:space="1" w:color="auto"/>
+      </w:pBdr>
+      <w:tabs>
+        <w:tab w:val="center" w:pos="4153"/>
+        <w:tab w:val="right" w:pos="8306"/>
+      </w:tabs>
+      <w:snapToGrid w:val="0"/>
+      <w:jc w:val="center"/>
+    </w:pPr>
+    <w:rPr>
+      <w:sz w:val="18"/>
+      <w:szCs w:val="18"/>
+    </w:rPr>
+  </w:style>
+  <w:style w:type="character" w:customStyle="1" w:styleId="ae">
+    <w:name w:val="页眉 字符"/>
+    <w:basedOn w:val="a0"/>
+    <w:link w:val="ad"/>
+    <w:uiPriority w:val="99"/>
+    <w:rsid w:val="008B2487"/>
+    <w:rPr>
+      <w:sz w:val="18"/>
+      <w:szCs w:val="18"/>
+    </w:rPr>
+  </w:style>
+  <w:style w:type="paragraph" w:styleId="af">
+    <w:name w:val="footer"/>
+    <w:basedOn w:val="a"/>
+    <w:link w:val="af0"/>
+    <w:uiPriority w:val="99"/>
+    <w:unhideWhenUsed/>
+    <w:rsid w:val="008B2487"/>
+    <w:pPr>
+      <w:tabs>
+        <w:tab w:val="center" w:pos="4153"/>
+        <w:tab w:val="right" w:pos="8306"/>
+      </w:tabs>
+      <w:snapToGrid w:val="0"/>
+    </w:pPr>
+    <w:rPr>
+      <w:sz w:val="18"/>
+      <w:szCs w:val="18"/>
+    </w:rPr>
+  </w:style>
+  <w:style w:type="character" w:customStyle="1" w:styleId="af0">
+    <w:name w:val="页脚 字符"/>
+    <w:basedOn w:val="a0"/>
+    <w:link w:val="af"/>
+    <w:uiPriority w:val="99"/>
+    <w:rsid w:val="008B2487"/>
+    <w:rPr>
+      <w:sz w:val="18"/>
+      <w:szCs w:val="18"/>
+    </w:rPr>
+  </w:style>
 </w:styles>
 </file>
 
@@ -7782,10 +7915,10 @@
   <a:themeElements>
     <a:clrScheme name="Office">
       <a:dk1>
-        <a:sysClr val="windowText" lastClr="000000"/>
+        <a:sysClr val="windowText" lastClr="DCDCDC"/>
       </a:dk1>
       <a:lt1>
-        <a:sysClr val="window" lastClr="FFFFFF"/>
+        <a:sysClr val="window" lastClr="2D2D2D"/>
       </a:lt1>
       <a:dk2>
         <a:srgbClr val="1F497D"/>

</xml_diff>